<commit_message>
full joystick control and language select
</commit_message>
<xml_diff>
--- a/Записи/Переводы.docx
+++ b/Записи/Переводы.docx
@@ -24,6 +24,7 @@
       <w:r>
         <w:t xml:space="preserve">в иерархии, содержащий слово </w:t>
       </w:r>
+      <w:proofErr w:type="gramStart"/>
       <w:r>
         <w:rPr>
           <w:lang w:val="en-US"/>
@@ -33,12 +34,15 @@
       <w:r>
         <w:t>(</w:t>
       </w:r>
+      <w:proofErr w:type="spellStart"/>
+      <w:proofErr w:type="gramEnd"/>
       <w:r>
         <w:rPr>
           <w:lang w:val="en-US"/>
         </w:rPr>
         <w:t>MainMenuInterface</w:t>
       </w:r>
+      <w:proofErr w:type="spellEnd"/>
       <w:r>
         <w:t xml:space="preserve"> </w:t>
       </w:r>
@@ -94,10 +98,26 @@
         <w:t xml:space="preserve"> </w:t>
       </w:r>
       <w:r>
-        <w:t>в поле управления префабами, чтобы сохранить для всех сцен проделанные изменения</w:t>
-      </w:r>
-      <w:r>
-        <w:t xml:space="preserve">. Также такие поля есть в геймконтроллере, их тоже надо переводить, но тут НИ В КОЕМ СЛУЧАЕ нажимать на </w:t>
+        <w:t xml:space="preserve">в поле управления </w:t>
+      </w:r>
+      <w:proofErr w:type="spellStart"/>
+      <w:r>
+        <w:t>префабами</w:t>
+      </w:r>
+      <w:proofErr w:type="spellEnd"/>
+      <w:r>
+        <w:t>, чтобы сохранить для всех сцен проделанные изменения</w:t>
+      </w:r>
+      <w:r>
+        <w:t xml:space="preserve">. Также такие поля есть в </w:t>
+      </w:r>
+      <w:proofErr w:type="spellStart"/>
+      <w:r>
+        <w:t>геймконтроллере</w:t>
+      </w:r>
+      <w:proofErr w:type="spellEnd"/>
+      <w:r>
+        <w:t xml:space="preserve">, их тоже надо переводить, но тут НИ В КОЕМ СЛУЧАЕ нажимать на </w:t>
       </w:r>
       <w:r>
         <w:rPr>
@@ -109,7 +129,15 @@
         <w:t xml:space="preserve"> </w:t>
       </w:r>
       <w:r>
-        <w:t>нельзя – нужно пройтись по всем сценам и найти, что можно переводить. В большинстве случаев геймконтроллер переводить не надо.</w:t>
+        <w:t xml:space="preserve">нельзя – нужно пройтись по всем сценам и найти, что можно переводить. В большинстве случаев </w:t>
+      </w:r>
+      <w:proofErr w:type="spellStart"/>
+      <w:r>
+        <w:t>геймконтроллер</w:t>
+      </w:r>
+      <w:proofErr w:type="spellEnd"/>
+      <w:r>
+        <w:t xml:space="preserve"> переводить не надо.</w:t>
       </w:r>
     </w:p>
     <w:p>
@@ -145,7 +173,15 @@
         <w:t xml:space="preserve"> </w:t>
       </w:r>
       <w:r>
-        <w:t xml:space="preserve">и проходимся по всем репликам, квестам и предметам (если только они не находятся в папочке </w:t>
+        <w:t xml:space="preserve">и проходимся по всем репликам, </w:t>
+      </w:r>
+      <w:proofErr w:type="spellStart"/>
+      <w:r>
+        <w:t>квестам</w:t>
+      </w:r>
+      <w:proofErr w:type="spellEnd"/>
+      <w:r>
+        <w:t xml:space="preserve"> и предметам (если только они не находятся в папочке </w:t>
       </w:r>
       <w:r>
         <w:rPr>
@@ -171,11 +207,19 @@
       <w:r>
         <w:t xml:space="preserve">Остальные переводы нужно осуществить внутри скрипта. Дальше по списку будут идти скрипты и соответствующие им фразы, которые надо перевести. Например, </w:t>
       </w:r>
-      <w:r>
-        <w:rPr>
-          <w:lang w:val="en-US"/>
-        </w:rPr>
-        <w:t xml:space="preserve">LoadMenuScript: </w:t>
+      <w:proofErr w:type="spellStart"/>
+      <w:r>
+        <w:rPr>
+          <w:lang w:val="en-US"/>
+        </w:rPr>
+        <w:t>LoadMenuScript</w:t>
+      </w:r>
+      <w:proofErr w:type="spellEnd"/>
+      <w:r>
+        <w:rPr>
+          <w:lang w:val="en-US"/>
+        </w:rPr>
+        <w:t xml:space="preserve">: </w:t>
       </w:r>
       <w:r>
         <w:t>«Новое сохранение»</w:t>
@@ -189,12 +233,14 @@
           <w:numId w:val="1"/>
         </w:numPr>
       </w:pPr>
+      <w:proofErr w:type="spellStart"/>
       <w:r>
         <w:rPr>
           <w:lang w:val="en-US"/>
         </w:rPr>
         <w:t>HeroController</w:t>
       </w:r>
+      <w:proofErr w:type="spellEnd"/>
       <w:r>
         <w:t xml:space="preserve">: </w:t>
       </w:r>
@@ -255,12 +301,14 @@
           <w:numId w:val="1"/>
         </w:numPr>
       </w:pPr>
+      <w:proofErr w:type="spellStart"/>
       <w:r>
         <w:rPr>
           <w:lang w:val="en-US"/>
         </w:rPr>
         <w:t>SpecialFunctions</w:t>
       </w:r>
+      <w:proofErr w:type="spellEnd"/>
       <w:r>
         <w:t xml:space="preserve">: </w:t>
       </w:r>
@@ -283,8 +331,13 @@
           <w:numId w:val="1"/>
         </w:numPr>
       </w:pPr>
-      <w:r>
-        <w:t xml:space="preserve">SentryIndicator и </w:t>
+      <w:proofErr w:type="spellStart"/>
+      <w:r>
+        <w:t>SentryIndicator</w:t>
+      </w:r>
+      <w:proofErr w:type="spellEnd"/>
+      <w:r>
+        <w:t xml:space="preserve"> и </w:t>
       </w:r>
       <w:r>
         <w:rPr>
@@ -296,7 +349,15 @@
         <w:t xml:space="preserve"> </w:t>
       </w:r>
       <w:r>
-        <w:t>в квесте с пауком</w:t>
+        <w:t xml:space="preserve">в </w:t>
+      </w:r>
+      <w:proofErr w:type="spellStart"/>
+      <w:r>
+        <w:t>квесте</w:t>
+      </w:r>
+      <w:proofErr w:type="spellEnd"/>
+      <w:r>
+        <w:t xml:space="preserve"> с пауком</w:t>
       </w:r>
       <w:r>
         <w:t xml:space="preserve">: </w:t>
@@ -316,12 +377,14 @@
           <w:numId w:val="1"/>
         </w:numPr>
       </w:pPr>
+      <w:proofErr w:type="spellStart"/>
       <w:r>
         <w:rPr>
           <w:lang w:val="en-US"/>
         </w:rPr>
         <w:t>SpiderWarriorController</w:t>
       </w:r>
+      <w:proofErr w:type="spellEnd"/>
       <w:r>
         <w:t xml:space="preserve">: </w:t>
       </w:r>
@@ -344,6 +407,7 @@
           <w:numId w:val="1"/>
         </w:numPr>
       </w:pPr>
+      <w:proofErr w:type="spellStart"/>
       <w:r>
         <w:rPr>
           <w:rFonts w:ascii="Consolas" w:hAnsi="Consolas" w:cs="Consolas"/>
@@ -353,6 +417,7 @@
         </w:rPr>
         <w:t>CheckpointController</w:t>
       </w:r>
+      <w:proofErr w:type="spellEnd"/>
       <w:r>
         <w:rPr>
           <w:rFonts w:ascii="Consolas" w:hAnsi="Consolas" w:cs="Consolas"/>
@@ -380,12 +445,14 @@
           <w:numId w:val="1"/>
         </w:numPr>
       </w:pPr>
+      <w:proofErr w:type="spellStart"/>
       <w:r>
         <w:rPr>
           <w:lang w:val="en-US"/>
         </w:rPr>
         <w:t>NPCController</w:t>
       </w:r>
+      <w:proofErr w:type="spellEnd"/>
       <w:r>
         <w:t xml:space="preserve">: </w:t>
       </w:r>
@@ -408,12 +475,14 @@
           <w:numId w:val="1"/>
         </w:numPr>
       </w:pPr>
+      <w:proofErr w:type="spellStart"/>
       <w:r>
         <w:rPr>
           <w:lang w:val="en-US"/>
         </w:rPr>
         <w:t>NextLevelDoor</w:t>
       </w:r>
+      <w:proofErr w:type="spellEnd"/>
       <w:r>
         <w:t xml:space="preserve">: </w:t>
       </w:r>
@@ -425,7 +494,19 @@
           <w:szCs w:val="19"/>
           <w:highlight w:val="white"/>
         </w:rPr>
-        <w:t>"Вы не можете воспользоваться дверью, пока находитесь в бою"</w:t>
+        <w:t>"Вы не можете воспользоваться д</w:t>
+      </w:r>
+      <w:bookmarkStart w:id="0" w:name="_GoBack"/>
+      <w:bookmarkEnd w:id="0"/>
+      <w:r>
+        <w:rPr>
+          <w:rFonts w:ascii="Consolas" w:hAnsi="Consolas" w:cs="Consolas"/>
+          <w:color w:val="A31515"/>
+          <w:sz w:val="19"/>
+          <w:szCs w:val="19"/>
+          <w:highlight w:val="white"/>
+        </w:rPr>
+        <w:t>верью, пока находитесь в бою"</w:t>
       </w:r>
     </w:p>
     <w:p>
@@ -439,24 +520,28 @@
       <w:r>
         <w:t xml:space="preserve">Нужно пройтись по всем дверям всех уровней и перевести </w:t>
       </w:r>
+      <w:proofErr w:type="spellStart"/>
       <w:r>
         <w:rPr>
           <w:lang w:val="en-US"/>
         </w:rPr>
         <w:t>closedDoorMessage</w:t>
       </w:r>
+      <w:proofErr w:type="spellEnd"/>
       <w:r>
         <w:t xml:space="preserve"> </w:t>
       </w:r>
       <w:r>
         <w:t xml:space="preserve">и </w:t>
       </w:r>
+      <w:proofErr w:type="spellStart"/>
       <w:r>
         <w:rPr>
           <w:lang w:val="en-US"/>
         </w:rPr>
         <w:t>openedDoorMessage</w:t>
       </w:r>
+      <w:proofErr w:type="spellEnd"/>
       <w:r>
         <w:t xml:space="preserve">. </w:t>
       </w:r>
@@ -522,17 +607,204 @@
           <w:numId w:val="1"/>
         </w:numPr>
       </w:pPr>
-      <w:r>
-        <w:rPr>
-          <w:lang w:val="en-US"/>
-        </w:rPr>
-        <w:t xml:space="preserve">GameController: </w:t>
+      <w:proofErr w:type="spellStart"/>
+      <w:r>
+        <w:rPr>
+          <w:lang w:val="en-US"/>
+        </w:rPr>
+        <w:t>GameController</w:t>
+      </w:r>
+      <w:proofErr w:type="spellEnd"/>
+      <w:r>
+        <w:rPr>
+          <w:lang w:val="en-US"/>
+        </w:rPr>
+        <w:t xml:space="preserve">: </w:t>
       </w:r>
       <w:r>
         <w:t>Названия эффектов</w:t>
       </w:r>
-      <w:bookmarkStart w:id="0" w:name="_GoBack"/>
-      <w:bookmarkEnd w:id="0"/>
+    </w:p>
+    <w:p>
+      <w:pPr>
+        <w:pStyle w:val="a3"/>
+        <w:numPr>
+          <w:ilvl w:val="0"/>
+          <w:numId w:val="1"/>
+        </w:numPr>
+      </w:pPr>
+      <w:proofErr w:type="spellStart"/>
+      <w:r>
+        <w:rPr>
+          <w:lang w:val="en-US"/>
+        </w:rPr>
+        <w:t>AlchemyWindow</w:t>
+      </w:r>
+      <w:proofErr w:type="spellEnd"/>
+      <w:r>
+        <w:rPr>
+          <w:lang w:val="en-US"/>
+        </w:rPr>
+        <w:t xml:space="preserve">: </w:t>
+      </w:r>
+      <w:r>
+        <w:t>Фраза «Неизвестное зелье</w:t>
+      </w:r>
+    </w:p>
+    <w:p>
+      <w:pPr>
+        <w:pStyle w:val="a3"/>
+        <w:numPr>
+          <w:ilvl w:val="0"/>
+          <w:numId w:val="1"/>
+        </w:numPr>
+      </w:pPr>
+      <w:proofErr w:type="spellStart"/>
+      <w:r>
+        <w:rPr>
+          <w:lang w:val="en-US"/>
+        </w:rPr>
+        <w:t>AlchemyLab</w:t>
+      </w:r>
+      <w:proofErr w:type="spellEnd"/>
+      <w:r>
+        <w:t xml:space="preserve">: </w:t>
+      </w:r>
+      <w:r>
+        <w:t xml:space="preserve">Если зайти на уровень </w:t>
+      </w:r>
+      <w:r>
+        <w:rPr>
+          <w:lang w:val="en-US"/>
+        </w:rPr>
+        <w:t>mine</w:t>
+      </w:r>
+      <w:r>
+        <w:t>_</w:t>
+      </w:r>
+      <w:proofErr w:type="spellStart"/>
+      <w:r>
+        <w:rPr>
+          <w:lang w:val="en-US"/>
+        </w:rPr>
+        <w:t>lvl</w:t>
+      </w:r>
+      <w:proofErr w:type="spellEnd"/>
+      <w:r>
+        <w:t xml:space="preserve">7 </w:t>
+      </w:r>
+      <w:r>
+        <w:t xml:space="preserve">найти объект </w:t>
+      </w:r>
+      <w:proofErr w:type="spellStart"/>
+      <w:r>
+        <w:rPr>
+          <w:lang w:val="en-US"/>
+        </w:rPr>
+        <w:t>AlchemyQuest</w:t>
+      </w:r>
+      <w:proofErr w:type="spellEnd"/>
+      <w:r>
+        <w:t xml:space="preserve">, внутри найти объект </w:t>
+      </w:r>
+      <w:r>
+        <w:rPr>
+          <w:lang w:val="en-US"/>
+        </w:rPr>
+        <w:t>Lab</w:t>
+      </w:r>
+      <w:r>
+        <w:t xml:space="preserve">, то у этого объекта в компоненте </w:t>
+      </w:r>
+      <w:proofErr w:type="spellStart"/>
+      <w:r>
+        <w:rPr>
+          <w:lang w:val="en-US"/>
+        </w:rPr>
+        <w:t>AlchemyLab</w:t>
+      </w:r>
+      <w:proofErr w:type="spellEnd"/>
+      <w:r>
+        <w:t xml:space="preserve"> можно найти описания всех зелий, там же можно ввести переводы. </w:t>
+      </w:r>
+      <w:proofErr w:type="gramStart"/>
+      <w:r>
+        <w:t>Кроме того</w:t>
+      </w:r>
+      <w:proofErr w:type="gramEnd"/>
+      <w:r>
+        <w:t xml:space="preserve"> нужно перевести «</w:t>
+      </w:r>
+      <w:r>
+        <w:rPr>
+          <w:rFonts w:ascii="Consolas" w:hAnsi="Consolas" w:cs="Consolas"/>
+          <w:color w:val="A31515"/>
+          <w:sz w:val="19"/>
+          <w:szCs w:val="19"/>
+          <w:highlight w:val="white"/>
+        </w:rPr>
+        <w:t>Это зелье больше на вас никак не действует</w:t>
+      </w:r>
+      <w:r>
+        <w:t>»</w:t>
+      </w:r>
+      <w:r>
+        <w:t xml:space="preserve"> </w:t>
+      </w:r>
+    </w:p>
+    <w:p>
+      <w:pPr>
+        <w:pStyle w:val="a3"/>
+        <w:numPr>
+          <w:ilvl w:val="0"/>
+          <w:numId w:val="1"/>
+        </w:numPr>
+      </w:pPr>
+      <w:r>
+        <w:rPr>
+          <w:lang w:val="en-US"/>
+        </w:rPr>
+        <w:t>DM</w:t>
+      </w:r>
+      <w:r>
+        <w:t>_</w:t>
+      </w:r>
+      <w:proofErr w:type="spellStart"/>
+      <w:r>
+        <w:rPr>
+          <w:lang w:val="en-US"/>
+        </w:rPr>
+        <w:t>lvl</w:t>
+      </w:r>
+      <w:proofErr w:type="spellEnd"/>
+      <w:r>
+        <w:t xml:space="preserve">5 – </w:t>
+      </w:r>
+      <w:r>
+        <w:t xml:space="preserve">не забыть записать переводы в </w:t>
+      </w:r>
+      <w:proofErr w:type="spellStart"/>
+      <w:r>
+        <w:rPr>
+          <w:lang w:val="en-US"/>
+        </w:rPr>
+        <w:t>TombQuestRiddleWindow</w:t>
+      </w:r>
+      <w:proofErr w:type="spellEnd"/>
+      <w:r>
+        <w:t xml:space="preserve">, который находится в объекте </w:t>
+      </w:r>
+      <w:proofErr w:type="spellStart"/>
+      <w:r>
+        <w:rPr>
+          <w:lang w:val="en-US"/>
+        </w:rPr>
+        <w:t>TombQuest</w:t>
+      </w:r>
+      <w:proofErr w:type="spellEnd"/>
+      <w:r>
+        <w:t xml:space="preserve"> </w:t>
+      </w:r>
     </w:p>
     <w:sectPr>
       <w:pgSz w:w="11906" w:h="16838"/>

</xml_diff>